<commit_message>
Fix: fix data type of foreign key in collection Flight
</commit_message>
<xml_diff>
--- a/Design/sdd/SDD.docx
+++ b/Design/sdd/SDD.docx
@@ -162,6 +162,7 @@
           <w:sz w:val="48"/>
         </w:rPr>
       </w:pPr>
+      <w:proofErr w:type="spellStart"/>
       <w:r>
         <w:rPr>
           <w:rFonts w:ascii="Arial" w:hAnsi="Arial" w:cs="Arial"/>
@@ -169,6 +170,7 @@
         </w:rPr>
         <w:t>Travelwala</w:t>
       </w:r>
+      <w:proofErr w:type="spellEnd"/>
     </w:p>
     <w:p>
       <w:pPr>
@@ -369,6 +371,7 @@
         </w:rPr>
         <w:t xml:space="preserve"> Janu</w:t>
       </w:r>
+      <w:proofErr w:type="spellStart"/>
       <w:r>
         <w:rPr>
           <w:rFonts w:ascii="Arial" w:hAnsi="Arial" w:cs="Arial"/>
@@ -377,6 +380,7 @@
         </w:rPr>
         <w:t>ary</w:t>
       </w:r>
+      <w:proofErr w:type="spellEnd"/>
       <w:r>
         <w:rPr>
           <w:rFonts w:ascii="Arial" w:hAnsi="Arial" w:cs="Arial"/>
@@ -4976,14 +4980,7 @@
           <w:rStyle w:val="fontstyle01"/>
           <w:rFonts w:ascii="Times New Roman" w:hAnsi="Times New Roman"/>
         </w:rPr>
-        <w:t>constraint in MongoDB, hence we do not need to spend time on checking data constraint</w:t>
-      </w:r>
-      <w:r>
-        <w:rPr>
-          <w:rStyle w:val="fontstyle01"/>
-          <w:rFonts w:ascii="Times New Roman" w:hAnsi="Times New Roman"/>
-        </w:rPr>
-        <w:t>s as we do in RDBMS.</w:t>
+        <w:t>constraint in MongoDB, hence we do not need to spend time on checking data constraints as we do in RDBMS.</w:t>
       </w:r>
     </w:p>
     <w:p>
@@ -5489,6 +5486,7 @@
                 <w:lang w:val="en-US"/>
               </w:rPr>
             </w:pPr>
+            <w:proofErr w:type="spellStart"/>
             <w:r>
               <w:rPr>
                 <w:sz w:val="20"/>
@@ -5496,6 +5494,7 @@
               </w:rPr>
               <w:t>ObjectId</w:t>
             </w:r>
+            <w:proofErr w:type="spellEnd"/>
           </w:p>
         </w:tc>
         <w:tc>
@@ -5588,6 +5587,7 @@
               </w:rPr>
               <w:t>l</w:t>
             </w:r>
+            <w:proofErr w:type="spellStart"/>
             <w:r>
               <w:rPr>
                 <w:sz w:val="20"/>
@@ -5595,6 +5595,7 @@
               </w:rPr>
               <w:t>ight</w:t>
             </w:r>
+            <w:proofErr w:type="spellEnd"/>
           </w:p>
         </w:tc>
       </w:tr>
@@ -5632,6 +5633,7 @@
                 <w:lang w:val="en-US"/>
               </w:rPr>
             </w:pPr>
+            <w:proofErr w:type="spellStart"/>
             <w:r>
               <w:rPr>
                 <w:sz w:val="20"/>
@@ -5639,6 +5641,7 @@
               </w:rPr>
               <w:t>adult_economic_price</w:t>
             </w:r>
+            <w:proofErr w:type="spellEnd"/>
           </w:p>
         </w:tc>
         <w:tc>
@@ -5726,6 +5729,7 @@
                 <w:sz w:val="20"/>
               </w:rPr>
             </w:pPr>
+            <w:proofErr w:type="spellStart"/>
             <w:r>
               <w:rPr>
                 <w:sz w:val="20"/>
@@ -5733,6 +5737,7 @@
               </w:rPr>
               <w:t>adult_business_price</w:t>
             </w:r>
+            <w:proofErr w:type="spellEnd"/>
           </w:p>
         </w:tc>
         <w:tc>
@@ -5778,21 +5783,7 @@
                 <w:sz w:val="20"/>
                 <w:lang w:val="en-US"/>
               </w:rPr>
-              <w:t xml:space="preserve">Price for an adult </w:t>
-            </w:r>
-            <w:r>
-              <w:rPr>
-                <w:sz w:val="20"/>
-                <w:lang w:val="en-US"/>
-              </w:rPr>
-              <w:t>business</w:t>
-            </w:r>
-            <w:r>
-              <w:rPr>
-                <w:sz w:val="20"/>
-                <w:lang w:val="en-US"/>
-              </w:rPr>
-              <w:t xml:space="preserve"> seat</w:t>
+              <w:t>Price for an adult business seat</w:t>
             </w:r>
           </w:p>
         </w:tc>
@@ -5831,6 +5822,7 @@
                 <w:lang w:val="en-US"/>
               </w:rPr>
             </w:pPr>
+            <w:proofErr w:type="spellStart"/>
             <w:r>
               <w:rPr>
                 <w:sz w:val="20"/>
@@ -5838,6 +5830,7 @@
               </w:rPr>
               <w:t>discount_rate</w:t>
             </w:r>
+            <w:proofErr w:type="spellEnd"/>
           </w:p>
         </w:tc>
         <w:tc>
@@ -5931,13 +5924,15 @@
                 <w:lang w:val="en-US"/>
               </w:rPr>
             </w:pPr>
-            <w:r>
-              <w:rPr>
-                <w:sz w:val="20"/>
-                <w:lang w:val="en-US"/>
-              </w:rPr>
-              <w:t>departure_airport_id</w:t>
-            </w:r>
+            <w:proofErr w:type="spellStart"/>
+            <w:r>
+              <w:rPr>
+                <w:sz w:val="20"/>
+                <w:lang w:val="en-US"/>
+              </w:rPr>
+              <w:t>departure_airport</w:t>
+            </w:r>
+            <w:proofErr w:type="spellEnd"/>
           </w:p>
         </w:tc>
         <w:tc>
@@ -5959,7 +5954,7 @@
                 <w:sz w:val="20"/>
                 <w:lang w:val="en-US"/>
               </w:rPr>
-              <w:t>ObjectId</w:t>
+              <w:t>Object</w:t>
             </w:r>
           </w:p>
         </w:tc>
@@ -5983,7 +5978,7 @@
                 <w:sz w:val="20"/>
                 <w:lang w:val="en-US"/>
               </w:rPr>
-              <w:t>ID of the departure airport</w:t>
+              <w:t>Departure airport</w:t>
             </w:r>
           </w:p>
         </w:tc>
@@ -6021,13 +6016,15 @@
                 <w:sz w:val="20"/>
               </w:rPr>
             </w:pPr>
-            <w:r>
-              <w:rPr>
-                <w:sz w:val="20"/>
-                <w:lang w:val="en-US"/>
-              </w:rPr>
-              <w:t>arrival_airport_id</w:t>
-            </w:r>
+            <w:proofErr w:type="spellStart"/>
+            <w:r>
+              <w:rPr>
+                <w:sz w:val="20"/>
+                <w:lang w:val="en-US"/>
+              </w:rPr>
+              <w:t>arrival_airport</w:t>
+            </w:r>
+            <w:proofErr w:type="spellEnd"/>
           </w:p>
         </w:tc>
         <w:tc>
@@ -6046,7 +6043,7 @@
                 <w:sz w:val="20"/>
                 <w:lang w:val="en-US"/>
               </w:rPr>
-              <w:t>ObjectId</w:t>
+              <w:t>Object</w:t>
             </w:r>
           </w:p>
         </w:tc>
@@ -6067,7 +6064,7 @@
                 <w:sz w:val="20"/>
                 <w:lang w:val="en-US"/>
               </w:rPr>
-              <w:t>ID of the arrival airport</w:t>
+              <w:t>Arrival airport</w:t>
             </w:r>
           </w:p>
         </w:tc>
@@ -6115,6 +6112,7 @@
                 <w:lang w:val="en-US"/>
               </w:rPr>
             </w:pPr>
+            <w:proofErr w:type="spellStart"/>
             <w:r>
               <w:rPr>
                 <w:sz w:val="20"/>
@@ -6122,6 +6120,7 @@
               </w:rPr>
               <w:t>departure_time</w:t>
             </w:r>
+            <w:proofErr w:type="spellEnd"/>
           </w:p>
         </w:tc>
         <w:tc>
@@ -6207,6 +6206,7 @@
                 <w:lang w:val="en-US"/>
               </w:rPr>
             </w:pPr>
+            <w:proofErr w:type="spellStart"/>
             <w:r>
               <w:rPr>
                 <w:sz w:val="20"/>
@@ -6214,6 +6214,7 @@
               </w:rPr>
               <w:t>arrival_time</w:t>
             </w:r>
+            <w:proofErr w:type="spellEnd"/>
           </w:p>
         </w:tc>
         <w:tc>
@@ -6302,6 +6303,7 @@
                 <w:lang w:val="en-US"/>
               </w:rPr>
             </w:pPr>
+            <w:proofErr w:type="spellStart"/>
             <w:r>
               <w:rPr>
                 <w:sz w:val="20"/>
@@ -6309,6 +6311,7 @@
               </w:rPr>
               <w:t>occupied_economic_seats</w:t>
             </w:r>
+            <w:proofErr w:type="spellEnd"/>
           </w:p>
         </w:tc>
         <w:tc>
@@ -6393,6 +6396,7 @@
                 <w:sz w:val="20"/>
               </w:rPr>
             </w:pPr>
+            <w:proofErr w:type="spellStart"/>
             <w:r>
               <w:rPr>
                 <w:sz w:val="20"/>
@@ -6400,6 +6404,7 @@
               </w:rPr>
               <w:t>occupied_business_seats</w:t>
             </w:r>
+            <w:proofErr w:type="spellEnd"/>
           </w:p>
         </w:tc>
         <w:tc>
@@ -6439,21 +6444,7 @@
                 <w:sz w:val="20"/>
                 <w:lang w:val="en-US"/>
               </w:rPr>
-              <w:t xml:space="preserve">Currently occupied </w:t>
-            </w:r>
-            <w:r>
-              <w:rPr>
-                <w:sz w:val="20"/>
-                <w:lang w:val="en-US"/>
-              </w:rPr>
-              <w:t>business</w:t>
-            </w:r>
-            <w:r>
-              <w:rPr>
-                <w:sz w:val="20"/>
-                <w:lang w:val="en-US"/>
-              </w:rPr>
-              <w:t xml:space="preserve"> seats</w:t>
+              <w:t>Currently occupied business seats</w:t>
             </w:r>
           </w:p>
         </w:tc>
@@ -6504,7 +6495,7 @@
                 <w:sz w:val="20"/>
                 <w:lang w:val="en-US"/>
               </w:rPr>
-              <w:t>airline_id</w:t>
+              <w:t>airline</w:t>
             </w:r>
           </w:p>
         </w:tc>
@@ -6524,7 +6515,14 @@
                 <w:sz w:val="20"/>
                 <w:lang w:val="en-US"/>
               </w:rPr>
-              <w:t>ObjectId</w:t>
+              <w:t>O</w:t>
+            </w:r>
+            <w:r>
+              <w:rPr>
+                <w:sz w:val="20"/>
+                <w:lang w:val="en-US"/>
+              </w:rPr>
+              <w:t>bject</w:t>
             </w:r>
           </w:p>
         </w:tc>
@@ -6545,7 +6543,7 @@
                 <w:sz w:val="20"/>
                 <w:lang w:val="en-US"/>
               </w:rPr>
-              <w:t>ID of the airline</w:t>
+              <w:t>Airline that takes care of the flight</w:t>
             </w:r>
           </w:p>
         </w:tc>
@@ -6596,7 +6594,7 @@
                 <w:sz w:val="20"/>
                 <w:lang w:val="en-US"/>
               </w:rPr>
-              <w:t>plane_id</w:t>
+              <w:t>plane</w:t>
             </w:r>
           </w:p>
         </w:tc>
@@ -6616,7 +6614,7 @@
                 <w:sz w:val="20"/>
                 <w:lang w:val="en-US"/>
               </w:rPr>
-              <w:t>ObjectId</w:t>
+              <w:t>Object</w:t>
             </w:r>
           </w:p>
         </w:tc>
@@ -6637,7 +6635,7 @@
                 <w:sz w:val="20"/>
                 <w:lang w:val="en-US"/>
               </w:rPr>
-              <w:t>ID of the plane</w:t>
+              <w:t>Plane that is used for the flight</w:t>
             </w:r>
           </w:p>
         </w:tc>
@@ -6855,6 +6853,7 @@
                 <w:lang w:val="en-US"/>
               </w:rPr>
             </w:pPr>
+            <w:proofErr w:type="spellStart"/>
             <w:r>
               <w:rPr>
                 <w:sz w:val="20"/>
@@ -6862,6 +6861,7 @@
               </w:rPr>
               <w:t>ObjectId</w:t>
             </w:r>
+            <w:proofErr w:type="spellEnd"/>
           </w:p>
         </w:tc>
         <w:tc>
@@ -7534,6 +7534,7 @@
                 <w:lang w:val="en-US"/>
               </w:rPr>
             </w:pPr>
+            <w:proofErr w:type="spellStart"/>
             <w:r>
               <w:rPr>
                 <w:sz w:val="20"/>
@@ -7541,6 +7542,7 @@
               </w:rPr>
               <w:t>ObjectId</w:t>
             </w:r>
+            <w:proofErr w:type="spellEnd"/>
           </w:p>
         </w:tc>
         <w:tc>
@@ -7771,6 +7773,7 @@
                 <w:lang w:val="en-US"/>
               </w:rPr>
             </w:pPr>
+            <w:proofErr w:type="spellStart"/>
             <w:r>
               <w:rPr>
                 <w:sz w:val="20"/>
@@ -7778,6 +7781,7 @@
               </w:rPr>
               <w:t>call_sign</w:t>
             </w:r>
+            <w:proofErr w:type="spellEnd"/>
           </w:p>
         </w:tc>
         <w:tc>
@@ -7864,6 +7868,7 @@
                 <w:lang w:val="en-US"/>
               </w:rPr>
             </w:pPr>
+            <w:proofErr w:type="spellStart"/>
             <w:r>
               <w:rPr>
                 <w:sz w:val="20"/>
@@ -7871,6 +7876,7 @@
               </w:rPr>
               <w:t>iata</w:t>
             </w:r>
+            <w:proofErr w:type="spellEnd"/>
           </w:p>
         </w:tc>
         <w:tc>
@@ -7958,6 +7964,7 @@
                 <w:lang w:val="en-US"/>
               </w:rPr>
             </w:pPr>
+            <w:proofErr w:type="spellStart"/>
             <w:r>
               <w:rPr>
                 <w:sz w:val="20"/>
@@ -7965,6 +7972,7 @@
               </w:rPr>
               <w:t>icao</w:t>
             </w:r>
+            <w:proofErr w:type="spellEnd"/>
           </w:p>
         </w:tc>
         <w:tc>
@@ -8051,6 +8059,7 @@
                 <w:lang w:val="en-US"/>
               </w:rPr>
             </w:pPr>
+            <w:proofErr w:type="spellStart"/>
             <w:r>
               <w:rPr>
                 <w:sz w:val="20"/>
@@ -8058,6 +8067,7 @@
               </w:rPr>
               <w:t>child_price_rate</w:t>
             </w:r>
+            <w:proofErr w:type="spellEnd"/>
           </w:p>
         </w:tc>
         <w:tc>
@@ -8403,6 +8413,7 @@
                 <w:lang w:val="en-US"/>
               </w:rPr>
             </w:pPr>
+            <w:proofErr w:type="spellStart"/>
             <w:r>
               <w:rPr>
                 <w:sz w:val="20"/>
@@ -8410,6 +8421,7 @@
               </w:rPr>
               <w:t>ObjectId</w:t>
             </w:r>
+            <w:proofErr w:type="spellEnd"/>
           </w:p>
         </w:tc>
         <w:tc>
@@ -8474,6 +8486,7 @@
             <w:vAlign w:val="center"/>
           </w:tcPr>
           <w:p>
+            <w:proofErr w:type="spellStart"/>
             <w:r>
               <w:rPr>
                 <w:sz w:val="20"/>
@@ -8481,6 +8494,7 @@
               </w:rPr>
               <w:t>iata</w:t>
             </w:r>
+            <w:proofErr w:type="spellEnd"/>
           </w:p>
         </w:tc>
         <w:tc>
@@ -8518,14 +8532,7 @@
                 <w:sz w:val="20"/>
                 <w:lang w:val="en-US"/>
               </w:rPr>
-              <w:t xml:space="preserve">International IATA code of the </w:t>
-            </w:r>
-            <w:r>
-              <w:rPr>
-                <w:sz w:val="20"/>
-                <w:lang w:val="en-US"/>
-              </w:rPr>
-              <w:t>plane</w:t>
+              <w:t>International IATA code of the plane</w:t>
             </w:r>
           </w:p>
         </w:tc>
@@ -8558,6 +8565,7 @@
             <w:vAlign w:val="center"/>
           </w:tcPr>
           <w:p>
+            <w:proofErr w:type="spellStart"/>
             <w:r>
               <w:rPr>
                 <w:sz w:val="20"/>
@@ -8565,6 +8573,7 @@
               </w:rPr>
               <w:t>icao</w:t>
             </w:r>
+            <w:proofErr w:type="spellEnd"/>
           </w:p>
         </w:tc>
         <w:tc>
@@ -8593,14 +8602,7 @@
                 <w:sz w:val="20"/>
                 <w:lang w:val="en-US"/>
               </w:rPr>
-              <w:t xml:space="preserve">International ICAO code of the </w:t>
-            </w:r>
-            <w:r>
-              <w:rPr>
-                <w:sz w:val="20"/>
-                <w:lang w:val="en-US"/>
-              </w:rPr>
-              <w:t>plane</w:t>
+              <w:t>International ICAO code of the plane</w:t>
             </w:r>
           </w:p>
         </w:tc>
@@ -8701,6 +8703,7 @@
             <w:vAlign w:val="center"/>
           </w:tcPr>
           <w:p>
+            <w:proofErr w:type="spellStart"/>
             <w:r>
               <w:rPr>
                 <w:sz w:val="20"/>
@@ -8708,6 +8711,7 @@
               </w:rPr>
               <w:t>maximum_economy_capacity</w:t>
             </w:r>
+            <w:proofErr w:type="spellEnd"/>
           </w:p>
         </w:tc>
         <w:tc>
@@ -8784,6 +8788,7 @@
             <w:vAlign w:val="center"/>
           </w:tcPr>
           <w:p>
+            <w:proofErr w:type="spellStart"/>
             <w:r>
               <w:rPr>
                 <w:sz w:val="20"/>
@@ -8791,6 +8796,7 @@
               </w:rPr>
               <w:t>maximum_business_capacity</w:t>
             </w:r>
+            <w:proofErr w:type="spellEnd"/>
           </w:p>
         </w:tc>
         <w:tc>
@@ -8825,21 +8831,7 @@
                 <w:sz w:val="20"/>
                 <w:lang w:val="en-US"/>
               </w:rPr>
-              <w:t xml:space="preserve">Maximum seats for </w:t>
-            </w:r>
-            <w:r>
-              <w:rPr>
-                <w:sz w:val="20"/>
-                <w:lang w:val="en-US"/>
-              </w:rPr>
-              <w:t>business</w:t>
-            </w:r>
-            <w:r>
-              <w:rPr>
-                <w:sz w:val="20"/>
-                <w:lang w:val="en-US"/>
-              </w:rPr>
-              <w:t xml:space="preserve"> class</w:t>
+              <w:t>Maximum seats for business class</w:t>
             </w:r>
           </w:p>
         </w:tc>
@@ -9058,6 +9050,7 @@
                 <w:lang w:val="en-US"/>
               </w:rPr>
             </w:pPr>
+            <w:proofErr w:type="spellStart"/>
             <w:r>
               <w:rPr>
                 <w:sz w:val="20"/>
@@ -9065,6 +9058,7 @@
               </w:rPr>
               <w:t>ObjectId</w:t>
             </w:r>
+            <w:proofErr w:type="spellEnd"/>
           </w:p>
         </w:tc>
         <w:tc>
@@ -9123,6 +9117,7 @@
                 <w:lang w:val="en-US"/>
               </w:rPr>
             </w:pPr>
+            <w:proofErr w:type="spellStart"/>
             <w:r>
               <w:rPr>
                 <w:sz w:val="20"/>
@@ -9130,6 +9125,7 @@
               </w:rPr>
               <w:t>first_name</w:t>
             </w:r>
+            <w:proofErr w:type="spellEnd"/>
           </w:p>
         </w:tc>
         <w:tc>
@@ -9208,6 +9204,7 @@
                 <w:lang w:val="en-US"/>
               </w:rPr>
             </w:pPr>
+            <w:proofErr w:type="spellStart"/>
             <w:r>
               <w:rPr>
                 <w:sz w:val="20"/>
@@ -9215,6 +9212,7 @@
               </w:rPr>
               <w:t>last_name</w:t>
             </w:r>
+            <w:proofErr w:type="spellEnd"/>
           </w:p>
         </w:tc>
         <w:tc>
@@ -9517,8 +9515,33 @@
                 <w:sz w:val="20"/>
                 <w:lang w:val="en-US"/>
               </w:rPr>
-              <w:t>Title of the passenger: Mr, Ms</w:t>
-            </w:r>
+              <w:t xml:space="preserve">Title of the passenger: </w:t>
+            </w:r>
+            <w:proofErr w:type="spellStart"/>
+            <w:r>
+              <w:rPr>
+                <w:sz w:val="20"/>
+                <w:lang w:val="en-US"/>
+              </w:rPr>
+              <w:t>Mr</w:t>
+            </w:r>
+            <w:proofErr w:type="spellEnd"/>
+            <w:r>
+              <w:rPr>
+                <w:sz w:val="20"/>
+                <w:lang w:val="en-US"/>
+              </w:rPr>
+              <w:t xml:space="preserve">, </w:t>
+            </w:r>
+            <w:proofErr w:type="spellStart"/>
+            <w:r>
+              <w:rPr>
+                <w:sz w:val="20"/>
+                <w:lang w:val="en-US"/>
+              </w:rPr>
+              <w:t>Ms</w:t>
+            </w:r>
+            <w:proofErr w:type="spellEnd"/>
           </w:p>
         </w:tc>
       </w:tr>
@@ -9722,6 +9745,7 @@
             <w:vAlign w:val="center"/>
           </w:tcPr>
           <w:p>
+            <w:proofErr w:type="spellStart"/>
             <w:r>
               <w:rPr>
                 <w:sz w:val="20"/>
@@ -9729,6 +9753,7 @@
               </w:rPr>
               <w:t>ObjectId</w:t>
             </w:r>
+            <w:proofErr w:type="spellEnd"/>
           </w:p>
         </w:tc>
         <w:tc>
@@ -9782,6 +9807,7 @@
             <w:vAlign w:val="center"/>
           </w:tcPr>
           <w:p>
+            <w:proofErr w:type="spellStart"/>
             <w:r>
               <w:rPr>
                 <w:sz w:val="20"/>
@@ -9789,6 +9815,7 @@
               </w:rPr>
               <w:t>first_name</w:t>
             </w:r>
+            <w:proofErr w:type="spellEnd"/>
           </w:p>
         </w:tc>
         <w:tc>
@@ -9857,6 +9884,7 @@
             <w:vAlign w:val="center"/>
           </w:tcPr>
           <w:p>
+            <w:proofErr w:type="spellStart"/>
             <w:r>
               <w:rPr>
                 <w:sz w:val="20"/>
@@ -9864,6 +9892,7 @@
               </w:rPr>
               <w:t>last_name</w:t>
             </w:r>
+            <w:proofErr w:type="spellEnd"/>
           </w:p>
         </w:tc>
         <w:tc>
@@ -9945,6 +9974,7 @@
                 <w:lang w:val="en-US"/>
               </w:rPr>
             </w:pPr>
+            <w:proofErr w:type="spellStart"/>
             <w:r>
               <w:rPr>
                 <w:sz w:val="20"/>
@@ -9952,6 +9982,7 @@
               </w:rPr>
               <w:t>phone_number</w:t>
             </w:r>
+            <w:proofErr w:type="spellEnd"/>
           </w:p>
         </w:tc>
         <w:tc>
@@ -10304,6 +10335,7 @@
                 <w:sz w:val="20"/>
               </w:rPr>
             </w:pPr>
+            <w:proofErr w:type="spellStart"/>
             <w:r>
               <w:rPr>
                 <w:sz w:val="20"/>
@@ -10311,6 +10343,7 @@
               </w:rPr>
               <w:t>ObjectId</w:t>
             </w:r>
+            <w:proofErr w:type="spellEnd"/>
           </w:p>
         </w:tc>
         <w:tc>
@@ -10329,14 +10362,7 @@
                 <w:sz w:val="20"/>
                 <w:lang w:val="en-US"/>
               </w:rPr>
-              <w:t xml:space="preserve">ID of the </w:t>
-            </w:r>
-            <w:r>
-              <w:rPr>
-                <w:sz w:val="20"/>
-                <w:lang w:val="en-US"/>
-              </w:rPr>
-              <w:t>ticket</w:t>
+              <w:t>ID of the ticket</w:t>
             </w:r>
           </w:p>
         </w:tc>
@@ -10374,6 +10400,7 @@
                 <w:sz w:val="20"/>
               </w:rPr>
             </w:pPr>
+            <w:proofErr w:type="spellStart"/>
             <w:r>
               <w:rPr>
                 <w:sz w:val="20"/>
@@ -10381,6 +10408,7 @@
               </w:rPr>
               <w:t>seat_class</w:t>
             </w:r>
+            <w:proofErr w:type="spellEnd"/>
           </w:p>
         </w:tc>
         <w:tc>
@@ -10458,6 +10486,7 @@
                 <w:sz w:val="20"/>
               </w:rPr>
             </w:pPr>
+            <w:proofErr w:type="spellStart"/>
             <w:r>
               <w:rPr>
                 <w:sz w:val="20"/>
@@ -10465,6 +10494,7 @@
               </w:rPr>
               <w:t>flight_id</w:t>
             </w:r>
+            <w:proofErr w:type="spellEnd"/>
           </w:p>
         </w:tc>
         <w:tc>
@@ -10479,6 +10509,7 @@
                 <w:lang w:val="en-US"/>
               </w:rPr>
             </w:pPr>
+            <w:proofErr w:type="spellStart"/>
             <w:r>
               <w:rPr>
                 <w:sz w:val="20"/>
@@ -10486,6 +10517,7 @@
               </w:rPr>
               <w:t>ObjectId</w:t>
             </w:r>
+            <w:proofErr w:type="spellEnd"/>
           </w:p>
         </w:tc>
         <w:tc>
@@ -10550,6 +10582,7 @@
                 <w:lang w:val="en-US"/>
               </w:rPr>
             </w:pPr>
+            <w:proofErr w:type="spellStart"/>
             <w:r>
               <w:rPr>
                 <w:sz w:val="20"/>
@@ -10557,6 +10590,7 @@
               </w:rPr>
               <w:t>passenger_id</w:t>
             </w:r>
+            <w:proofErr w:type="spellEnd"/>
           </w:p>
         </w:tc>
         <w:tc>
@@ -10571,6 +10605,7 @@
                 <w:lang w:val="en-US"/>
               </w:rPr>
             </w:pPr>
+            <w:proofErr w:type="spellStart"/>
             <w:r>
               <w:rPr>
                 <w:sz w:val="20"/>
@@ -10578,6 +10613,7 @@
               </w:rPr>
               <w:t>ObjectId</w:t>
             </w:r>
+            <w:proofErr w:type="spellEnd"/>
           </w:p>
         </w:tc>
         <w:tc>
@@ -10812,6 +10848,7 @@
                 <w:sz w:val="20"/>
               </w:rPr>
             </w:pPr>
+            <w:proofErr w:type="spellStart"/>
             <w:r>
               <w:rPr>
                 <w:sz w:val="20"/>
@@ -10819,6 +10856,7 @@
               </w:rPr>
               <w:t>ObjectId</w:t>
             </w:r>
+            <w:proofErr w:type="spellEnd"/>
           </w:p>
         </w:tc>
         <w:tc>
@@ -10882,6 +10920,7 @@
                 <w:sz w:val="20"/>
               </w:rPr>
             </w:pPr>
+            <w:proofErr w:type="spellStart"/>
             <w:r>
               <w:rPr>
                 <w:sz w:val="20"/>
@@ -10889,6 +10928,7 @@
               </w:rPr>
               <w:t>contact_id</w:t>
             </w:r>
+            <w:proofErr w:type="spellEnd"/>
           </w:p>
         </w:tc>
         <w:tc>
@@ -10902,6 +10942,7 @@
                 <w:sz w:val="20"/>
               </w:rPr>
             </w:pPr>
+            <w:proofErr w:type="spellStart"/>
             <w:r>
               <w:rPr>
                 <w:sz w:val="20"/>
@@ -10909,6 +10950,7 @@
               </w:rPr>
               <w:t>ObjectId</w:t>
             </w:r>
+            <w:proofErr w:type="spellEnd"/>
           </w:p>
         </w:tc>
         <w:tc>
@@ -10966,6 +11008,7 @@
                 <w:sz w:val="20"/>
               </w:rPr>
             </w:pPr>
+            <w:proofErr w:type="spellStart"/>
             <w:r>
               <w:rPr>
                 <w:sz w:val="20"/>
@@ -10973,6 +11016,7 @@
               </w:rPr>
               <w:t>line_items</w:t>
             </w:r>
+            <w:proofErr w:type="spellEnd"/>
           </w:p>
         </w:tc>
         <w:tc>
@@ -11058,6 +11102,7 @@
                 <w:lang w:val="en-US"/>
               </w:rPr>
             </w:pPr>
+            <w:proofErr w:type="spellStart"/>
             <w:r>
               <w:rPr>
                 <w:sz w:val="20"/>
@@ -11065,6 +11110,7 @@
               </w:rPr>
               <w:t>created_at</w:t>
             </w:r>
+            <w:proofErr w:type="spellEnd"/>
           </w:p>
         </w:tc>
         <w:tc>
@@ -11443,7 +11489,21 @@
         <w:rPr>
           <w:lang w:val="es-ES_tradnl"/>
         </w:rPr>
-        <w:t xml:space="preserve">+ Database: </w:t>
+        <w:t xml:space="preserve">+ </w:t>
+      </w:r>
+      <w:proofErr w:type="spellStart"/>
+      <w:r>
+        <w:rPr>
+          <w:lang w:val="es-ES_tradnl"/>
+        </w:rPr>
+        <w:t>Database</w:t>
+      </w:r>
+      <w:proofErr w:type="spellEnd"/>
+      <w:r>
+        <w:rPr>
+          <w:lang w:val="es-ES_tradnl"/>
+        </w:rPr>
+        <w:t xml:space="preserve">: </w:t>
       </w:r>
       <w:r>
         <w:rPr>
@@ -11963,7 +12023,15 @@
         <w:pStyle w:val="Heading3"/>
       </w:pPr>
       <w:r>
-        <w:t>L – Liskov Substitution Principle:</w:t>
+        <w:t xml:space="preserve">L – </w:t>
+      </w:r>
+      <w:proofErr w:type="spellStart"/>
+      <w:r>
+        <w:t>Liskov</w:t>
+      </w:r>
+      <w:proofErr w:type="spellEnd"/>
+      <w:r>
+        <w:t xml:space="preserve"> Substitution Principle:</w:t>
       </w:r>
     </w:p>
     <w:tbl>

</xml_diff>